<commit_message>
Se actualiza 1ra semana
</commit_message>
<xml_diff>
--- a/Agenda del mes.docx
+++ b/Agenda del mes.docx
@@ -782,13 +782,8 @@
             <w:tcW w:w="1103" w:type="dxa"/>
           </w:tcPr>
           <w:p>
-            <w:proofErr w:type="spellStart"/>
-            <w:r>
-              <w:t>Info</w:t>
-            </w:r>
-            <w:proofErr w:type="spellEnd"/>
-            <w:r>
-              <w:t xml:space="preserve"> II</w:t>
+            <w:r>
+              <w:t>Info II</w:t>
             </w:r>
           </w:p>
         </w:tc>
@@ -807,13 +802,8 @@
             <w:tcW w:w="1104" w:type="dxa"/>
           </w:tcPr>
           <w:p>
-            <w:proofErr w:type="spellStart"/>
-            <w:r>
-              <w:t>Info</w:t>
-            </w:r>
-            <w:proofErr w:type="spellEnd"/>
-            <w:r>
-              <w:t xml:space="preserve"> II</w:t>
+            <w:r>
+              <w:t>Info II</w:t>
             </w:r>
           </w:p>
         </w:tc>
@@ -874,13 +864,8 @@
             <w:tcW w:w="1103" w:type="dxa"/>
           </w:tcPr>
           <w:p>
-            <w:proofErr w:type="spellStart"/>
-            <w:r>
-              <w:t>Info</w:t>
-            </w:r>
-            <w:proofErr w:type="spellEnd"/>
-            <w:r>
-              <w:t xml:space="preserve"> II</w:t>
+            <w:r>
+              <w:t>Info II</w:t>
             </w:r>
           </w:p>
         </w:tc>
@@ -899,13 +884,8 @@
             <w:tcW w:w="1104" w:type="dxa"/>
           </w:tcPr>
           <w:p>
-            <w:proofErr w:type="spellStart"/>
-            <w:r>
-              <w:t>Info</w:t>
-            </w:r>
-            <w:proofErr w:type="spellEnd"/>
-            <w:r>
-              <w:t xml:space="preserve"> II</w:t>
+            <w:r>
+              <w:t>Info II</w:t>
             </w:r>
           </w:p>
         </w:tc>
@@ -1039,10 +1019,7 @@
           </w:tcPr>
           <w:p>
             <w:r>
-              <w:t xml:space="preserve">Ir </w:t>
-            </w:r>
-            <w:r>
-              <w:t>por tenis</w:t>
+              <w:t>Ir a casa</w:t>
             </w:r>
           </w:p>
         </w:tc>
@@ -1124,27 +1101,411 @@
           </w:tcPr>
           <w:p>
             <w:r>
+              <w:t>Comer y reposar</w:t>
+            </w:r>
+          </w:p>
+        </w:tc>
+        <w:tc>
+          <w:tcPr>
+            <w:tcW w:w="1103" w:type="dxa"/>
+          </w:tcPr>
+          <w:p>
+            <w:r>
+              <w:t>Comer y estudiar</w:t>
+            </w:r>
+          </w:p>
+        </w:tc>
+        <w:tc>
+          <w:tcPr>
+            <w:tcW w:w="1103" w:type="dxa"/>
+          </w:tcPr>
+          <w:p>
+            <w:r>
+              <w:t>A. Lineal</w:t>
+            </w:r>
+          </w:p>
+        </w:tc>
+        <w:tc>
+          <w:tcPr>
+            <w:tcW w:w="1104" w:type="dxa"/>
+          </w:tcPr>
+          <w:p>
+            <w:r>
+              <w:t>Comer y reposar</w:t>
+            </w:r>
+          </w:p>
+        </w:tc>
+        <w:tc>
+          <w:tcPr>
+            <w:tcW w:w="1104" w:type="dxa"/>
+          </w:tcPr>
+          <w:p>
+            <w:r>
+              <w:t>A. Lineal</w:t>
+            </w:r>
+          </w:p>
+        </w:tc>
+        <w:tc>
+          <w:tcPr>
+            <w:tcW w:w="1104" w:type="dxa"/>
+          </w:tcPr>
+          <w:p>
+            <w:r>
+              <w:t>Ejercicio</w:t>
+            </w:r>
+          </w:p>
+        </w:tc>
+        <w:tc>
+          <w:tcPr>
+            <w:tcW w:w="1104" w:type="dxa"/>
+          </w:tcPr>
+          <w:p>
+            <w:r>
+              <w:t>Comer y descansar</w:t>
+            </w:r>
+          </w:p>
+        </w:tc>
+      </w:tr>
+      <w:tr>
+        <w:tc>
+          <w:tcPr>
+            <w:tcW w:w="1103" w:type="dxa"/>
+          </w:tcPr>
+          <w:p>
+            <w:r>
+              <w:t>13:00</w:t>
+            </w:r>
+          </w:p>
+        </w:tc>
+        <w:tc>
+          <w:tcPr>
+            <w:tcW w:w="1103" w:type="dxa"/>
+          </w:tcPr>
+          <w:p>
+            <w:r>
+              <w:t>Ejercicio</w:t>
+            </w:r>
+          </w:p>
+        </w:tc>
+        <w:tc>
+          <w:tcPr>
+            <w:tcW w:w="1103" w:type="dxa"/>
+          </w:tcPr>
+          <w:p>
+            <w:r>
+              <w:t>Repaso física</w:t>
+            </w:r>
+          </w:p>
+        </w:tc>
+        <w:tc>
+          <w:tcPr>
+            <w:tcW w:w="1103" w:type="dxa"/>
+          </w:tcPr>
+          <w:p>
+            <w:r>
+              <w:t>A. Lineal</w:t>
+            </w:r>
+            <w:r>
+              <w:t xml:space="preserve"> y comer</w:t>
+            </w:r>
+          </w:p>
+        </w:tc>
+        <w:tc>
+          <w:tcPr>
+            <w:tcW w:w="1104" w:type="dxa"/>
+          </w:tcPr>
+          <w:p>
+            <w:r>
+              <w:t>Tiempo</w:t>
+            </w:r>
+          </w:p>
+          <w:p>
+            <w:r>
+              <w:t>libre</w:t>
+            </w:r>
+          </w:p>
+        </w:tc>
+        <w:tc>
+          <w:tcPr>
+            <w:tcW w:w="1104" w:type="dxa"/>
+          </w:tcPr>
+          <w:p>
+            <w:r>
+              <w:t>A. Lineal</w:t>
+            </w:r>
+            <w:r>
+              <w:t xml:space="preserve"> y comer</w:t>
+            </w:r>
+          </w:p>
+        </w:tc>
+        <w:tc>
+          <w:tcPr>
+            <w:tcW w:w="1104" w:type="dxa"/>
+          </w:tcPr>
+          <w:p>
+            <w:r>
+              <w:t>Comer y descansar</w:t>
+            </w:r>
+          </w:p>
+        </w:tc>
+        <w:tc>
+          <w:tcPr>
+            <w:tcW w:w="1104" w:type="dxa"/>
+          </w:tcPr>
+          <w:p>
+            <w:r>
+              <w:t>Estudio</w:t>
+            </w:r>
+          </w:p>
+        </w:tc>
+      </w:tr>
+      <w:tr>
+        <w:tc>
+          <w:tcPr>
+            <w:tcW w:w="1103" w:type="dxa"/>
+          </w:tcPr>
+          <w:p>
+            <w:r>
+              <w:t>14:00</w:t>
+            </w:r>
+          </w:p>
+        </w:tc>
+        <w:tc>
+          <w:tcPr>
+            <w:tcW w:w="1103" w:type="dxa"/>
+          </w:tcPr>
+          <w:p>
+            <w:r>
+              <w:t>Dormir</w:t>
+            </w:r>
+          </w:p>
+        </w:tc>
+        <w:tc>
+          <w:tcPr>
+            <w:tcW w:w="1103" w:type="dxa"/>
+          </w:tcPr>
+          <w:p>
+            <w:r>
+              <w:t>Vestirme y comer</w:t>
+            </w:r>
+          </w:p>
+        </w:tc>
+        <w:tc>
+          <w:tcPr>
+            <w:tcW w:w="1103" w:type="dxa"/>
+          </w:tcPr>
+          <w:p>
+            <w:r>
+              <w:t>Calculo Integral</w:t>
+            </w:r>
+          </w:p>
+        </w:tc>
+        <w:tc>
+          <w:tcPr>
+            <w:tcW w:w="1104" w:type="dxa"/>
+          </w:tcPr>
+          <w:p>
+            <w:r>
+              <w:t>Estudiar</w:t>
+            </w:r>
+          </w:p>
+        </w:tc>
+        <w:tc>
+          <w:tcPr>
+            <w:tcW w:w="1104" w:type="dxa"/>
+          </w:tcPr>
+          <w:p>
+            <w:r>
+              <w:t>Calculo Integral</w:t>
+            </w:r>
+          </w:p>
+        </w:tc>
+        <w:tc>
+          <w:tcPr>
+            <w:tcW w:w="1104" w:type="dxa"/>
+          </w:tcPr>
+          <w:p>
+            <w:r>
+              <w:t>Estudio</w:t>
+            </w:r>
+          </w:p>
+        </w:tc>
+        <w:tc>
+          <w:tcPr>
+            <w:tcW w:w="1104" w:type="dxa"/>
+          </w:tcPr>
+          <w:p>
+            <w:r>
+              <w:t>Estudio</w:t>
+            </w:r>
+          </w:p>
+        </w:tc>
+      </w:tr>
+      <w:tr>
+        <w:tc>
+          <w:tcPr>
+            <w:tcW w:w="1103" w:type="dxa"/>
+          </w:tcPr>
+          <w:p>
+            <w:r>
+              <w:t>15:00</w:t>
+            </w:r>
+          </w:p>
+        </w:tc>
+        <w:tc>
+          <w:tcPr>
+            <w:tcW w:w="1103" w:type="dxa"/>
+          </w:tcPr>
+          <w:p>
+            <w:r>
+              <w:t>Dormir</w:t>
+            </w:r>
+          </w:p>
+        </w:tc>
+        <w:tc>
+          <w:tcPr>
+            <w:tcW w:w="1103" w:type="dxa"/>
+          </w:tcPr>
+          <w:p>
+            <w:r>
+              <w:t>Ir a la U</w:t>
+            </w:r>
+          </w:p>
+        </w:tc>
+        <w:tc>
+          <w:tcPr>
+            <w:tcW w:w="1103" w:type="dxa"/>
+          </w:tcPr>
+          <w:p>
+            <w:r>
+              <w:t>Calculo</w:t>
+            </w:r>
+          </w:p>
+          <w:p>
+            <w:r>
+              <w:t>Integral</w:t>
+            </w:r>
+          </w:p>
+        </w:tc>
+        <w:tc>
+          <w:tcPr>
+            <w:tcW w:w="1104" w:type="dxa"/>
+          </w:tcPr>
+          <w:p>
+            <w:r>
+              <w:t>Repaso física</w:t>
+            </w:r>
+          </w:p>
+        </w:tc>
+        <w:tc>
+          <w:tcPr>
+            <w:tcW w:w="1104" w:type="dxa"/>
+          </w:tcPr>
+          <w:p>
+            <w:r>
+              <w:t>Calculo Integral</w:t>
+            </w:r>
+          </w:p>
+        </w:tc>
+        <w:tc>
+          <w:tcPr>
+            <w:tcW w:w="1104" w:type="dxa"/>
+          </w:tcPr>
+          <w:p>
+            <w:r>
+              <w:t>Ver a mi novia</w:t>
+            </w:r>
+          </w:p>
+        </w:tc>
+        <w:tc>
+          <w:tcPr>
+            <w:tcW w:w="1104" w:type="dxa"/>
+          </w:tcPr>
+          <w:p>
+            <w:r>
+              <w:t>Estudio</w:t>
+            </w:r>
+          </w:p>
+        </w:tc>
+      </w:tr>
+      <w:tr>
+        <w:tc>
+          <w:tcPr>
+            <w:tcW w:w="1103" w:type="dxa"/>
+          </w:tcPr>
+          <w:p>
+            <w:r>
+              <w:t>16:00</w:t>
+            </w:r>
+          </w:p>
+        </w:tc>
+        <w:tc>
+          <w:tcPr>
+            <w:tcW w:w="1103" w:type="dxa"/>
+          </w:tcPr>
+          <w:p>
+            <w:r>
+              <w:t>Estudiar</w:t>
+            </w:r>
+          </w:p>
+        </w:tc>
+        <w:tc>
+          <w:tcPr>
+            <w:tcW w:w="1103" w:type="dxa"/>
+          </w:tcPr>
+          <w:p>
+            <w:r>
+              <w:t>Física</w:t>
+            </w:r>
+          </w:p>
+          <w:p>
+            <w:r>
+              <w:t>Mecánica</w:t>
+            </w:r>
+          </w:p>
+        </w:tc>
+        <w:tc>
+          <w:tcPr>
+            <w:tcW w:w="1103" w:type="dxa"/>
+          </w:tcPr>
+          <w:p>
+            <w:r>
               <w:t>Ir a casa</w:t>
             </w:r>
           </w:p>
         </w:tc>
         <w:tc>
           <w:tcPr>
-            <w:tcW w:w="1103" w:type="dxa"/>
-          </w:tcPr>
-          <w:p>
-            <w:r>
-              <w:t>Comer y estudiar</w:t>
-            </w:r>
-          </w:p>
-        </w:tc>
-        <w:tc>
-          <w:tcPr>
-            <w:tcW w:w="1103" w:type="dxa"/>
-          </w:tcPr>
-          <w:p>
-            <w:r>
-              <w:t>A. Lineal</w:t>
+            <w:tcW w:w="1104" w:type="dxa"/>
+          </w:tcPr>
+          <w:p>
+            <w:r>
+              <w:t>Física</w:t>
+            </w:r>
+          </w:p>
+          <w:p>
+            <w:r>
+              <w:t>Mecánica</w:t>
+            </w:r>
+          </w:p>
+        </w:tc>
+        <w:tc>
+          <w:tcPr>
+            <w:tcW w:w="1104" w:type="dxa"/>
+          </w:tcPr>
+          <w:p>
+            <w:r>
+              <w:t>Ir a casa</w:t>
+            </w:r>
+          </w:p>
+        </w:tc>
+        <w:tc>
+          <w:tcPr>
+            <w:tcW w:w="1104" w:type="dxa"/>
+          </w:tcPr>
+          <w:p>
+            <w:r>
+              <w:t>Ver a mi novia</w:t>
             </w:r>
           </w:p>
         </w:tc>
@@ -1158,127 +1519,290 @@
             </w:r>
           </w:p>
         </w:tc>
-        <w:tc>
-          <w:tcPr>
-            <w:tcW w:w="1104" w:type="dxa"/>
-          </w:tcPr>
-          <w:p>
-            <w:r>
-              <w:t>A. Lineal</w:t>
-            </w:r>
-          </w:p>
-        </w:tc>
-        <w:tc>
-          <w:tcPr>
-            <w:tcW w:w="1104" w:type="dxa"/>
-          </w:tcPr>
-          <w:p>
-            <w:r>
-              <w:t>Ejercicio</w:t>
-            </w:r>
-          </w:p>
-        </w:tc>
-        <w:tc>
-          <w:tcPr>
-            <w:tcW w:w="1104" w:type="dxa"/>
-          </w:tcPr>
-          <w:p>
-            <w:r>
-              <w:t>Comer y descansar</w:t>
-            </w:r>
-          </w:p>
-        </w:tc>
-      </w:tr>
-      <w:tr>
-        <w:tc>
-          <w:tcPr>
-            <w:tcW w:w="1103" w:type="dxa"/>
-          </w:tcPr>
-          <w:p>
-            <w:r>
-              <w:t>13:00</w:t>
-            </w:r>
-          </w:p>
-        </w:tc>
-        <w:tc>
-          <w:tcPr>
-            <w:tcW w:w="1103" w:type="dxa"/>
-          </w:tcPr>
-          <w:p>
-            <w:r>
-              <w:t xml:space="preserve">Comer y </w:t>
-            </w:r>
-            <w:r>
-              <w:t>reposar</w:t>
-            </w:r>
-          </w:p>
-        </w:tc>
-        <w:tc>
-          <w:tcPr>
-            <w:tcW w:w="1103" w:type="dxa"/>
-          </w:tcPr>
-          <w:p>
-            <w:proofErr w:type="gramStart"/>
-            <w:r>
-              <w:t>Repaso física</w:t>
-            </w:r>
-            <w:proofErr w:type="gramEnd"/>
-          </w:p>
-        </w:tc>
-        <w:tc>
-          <w:tcPr>
-            <w:tcW w:w="1103" w:type="dxa"/>
-          </w:tcPr>
-          <w:p>
-            <w:r>
-              <w:t>A. Lineal</w:t>
-            </w:r>
-            <w:r>
-              <w:t xml:space="preserve"> y comer</w:t>
-            </w:r>
-          </w:p>
-        </w:tc>
-        <w:tc>
-          <w:tcPr>
-            <w:tcW w:w="1104" w:type="dxa"/>
+      </w:tr>
+      <w:tr>
+        <w:tc>
+          <w:tcPr>
+            <w:tcW w:w="1103" w:type="dxa"/>
+          </w:tcPr>
+          <w:p>
+            <w:r>
+              <w:t>17:00</w:t>
+            </w:r>
+          </w:p>
+        </w:tc>
+        <w:tc>
+          <w:tcPr>
+            <w:tcW w:w="1103" w:type="dxa"/>
+          </w:tcPr>
+          <w:p>
+            <w:r>
+              <w:t>Comer y reposar</w:t>
+            </w:r>
+          </w:p>
+        </w:tc>
+        <w:tc>
+          <w:tcPr>
+            <w:tcW w:w="1103" w:type="dxa"/>
+          </w:tcPr>
+          <w:p>
+            <w:r>
+              <w:t>Física</w:t>
+            </w:r>
+          </w:p>
+          <w:p>
+            <w:r>
+              <w:t>Mecánica</w:t>
+            </w:r>
+          </w:p>
+        </w:tc>
+        <w:tc>
+          <w:tcPr>
+            <w:tcW w:w="1103" w:type="dxa"/>
+          </w:tcPr>
+          <w:p>
+            <w:r>
+              <w:t>Comer y reposar</w:t>
+            </w:r>
+          </w:p>
+        </w:tc>
+        <w:tc>
+          <w:tcPr>
+            <w:tcW w:w="1104" w:type="dxa"/>
+          </w:tcPr>
+          <w:p>
+            <w:r>
+              <w:t>Física</w:t>
+            </w:r>
+          </w:p>
+          <w:p>
+            <w:r>
+              <w:t>Mecánica</w:t>
+            </w:r>
+          </w:p>
+        </w:tc>
+        <w:tc>
+          <w:tcPr>
+            <w:tcW w:w="1104" w:type="dxa"/>
+          </w:tcPr>
+          <w:p>
+            <w:r>
+              <w:t>Comer y reposar</w:t>
+            </w:r>
+          </w:p>
+        </w:tc>
+        <w:tc>
+          <w:tcPr>
+            <w:tcW w:w="1104" w:type="dxa"/>
+          </w:tcPr>
+          <w:p>
+            <w:r>
+              <w:t>Ver a mi novia y comer</w:t>
+            </w:r>
+          </w:p>
+        </w:tc>
+        <w:tc>
+          <w:tcPr>
+            <w:tcW w:w="1104" w:type="dxa"/>
+          </w:tcPr>
+          <w:p>
+            <w:r>
+              <w:t>Estudio</w:t>
+            </w:r>
+            <w:r>
+              <w:t xml:space="preserve"> </w:t>
+            </w:r>
+          </w:p>
+        </w:tc>
+      </w:tr>
+      <w:tr>
+        <w:tc>
+          <w:tcPr>
+            <w:tcW w:w="1103" w:type="dxa"/>
+          </w:tcPr>
+          <w:p>
+            <w:r>
+              <w:t>18:00</w:t>
+            </w:r>
+          </w:p>
+        </w:tc>
+        <w:tc>
+          <w:tcPr>
+            <w:tcW w:w="1103" w:type="dxa"/>
+          </w:tcPr>
+          <w:p>
+            <w:r>
+              <w:t>Estudiar</w:t>
+            </w:r>
+          </w:p>
+        </w:tc>
+        <w:tc>
+          <w:tcPr>
+            <w:tcW w:w="1103" w:type="dxa"/>
+          </w:tcPr>
+          <w:p>
+            <w:r>
+              <w:t>Tiempo libre</w:t>
+            </w:r>
+          </w:p>
+        </w:tc>
+        <w:tc>
+          <w:tcPr>
+            <w:tcW w:w="1103" w:type="dxa"/>
+          </w:tcPr>
+          <w:p>
+            <w:r>
+              <w:t>Tiempo libre</w:t>
+            </w:r>
+          </w:p>
+        </w:tc>
+        <w:tc>
+          <w:tcPr>
+            <w:tcW w:w="1104" w:type="dxa"/>
+          </w:tcPr>
+          <w:p>
+            <w:r>
+              <w:t>Comer y reposar</w:t>
+            </w:r>
+          </w:p>
+        </w:tc>
+        <w:tc>
+          <w:tcPr>
+            <w:tcW w:w="1104" w:type="dxa"/>
+          </w:tcPr>
+          <w:p>
+            <w:r>
+              <w:t>Tiempo libre</w:t>
+            </w:r>
+          </w:p>
+        </w:tc>
+        <w:tc>
+          <w:tcPr>
+            <w:tcW w:w="1104" w:type="dxa"/>
+          </w:tcPr>
+          <w:p>
+            <w:r>
+              <w:t>Ver a mi novia</w:t>
+            </w:r>
+          </w:p>
+        </w:tc>
+        <w:tc>
+          <w:tcPr>
+            <w:tcW w:w="1104" w:type="dxa"/>
+          </w:tcPr>
+          <w:p>
+            <w:r>
+              <w:t>Estudio</w:t>
+            </w:r>
+          </w:p>
+        </w:tc>
+      </w:tr>
+      <w:tr>
+        <w:tc>
+          <w:tcPr>
+            <w:tcW w:w="1103" w:type="dxa"/>
+          </w:tcPr>
+          <w:p>
+            <w:r>
+              <w:t>19:00</w:t>
+            </w:r>
+          </w:p>
+        </w:tc>
+        <w:tc>
+          <w:tcPr>
+            <w:tcW w:w="1103" w:type="dxa"/>
+          </w:tcPr>
+          <w:p>
+            <w:r>
+              <w:t>Estudiar</w:t>
+            </w:r>
+          </w:p>
+        </w:tc>
+        <w:tc>
+          <w:tcPr>
+            <w:tcW w:w="1103" w:type="dxa"/>
+          </w:tcPr>
+          <w:p>
+            <w:r>
+              <w:t>Estudio</w:t>
+            </w:r>
+          </w:p>
+        </w:tc>
+        <w:tc>
+          <w:tcPr>
+            <w:tcW w:w="1103" w:type="dxa"/>
           </w:tcPr>
           <w:p>
             <w:r>
               <w:t>Tiempo</w:t>
             </w:r>
           </w:p>
-          <w:p>
-            <w:r>
-              <w:t>libre</w:t>
-            </w:r>
-          </w:p>
-        </w:tc>
-        <w:tc>
-          <w:tcPr>
-            <w:tcW w:w="1104" w:type="dxa"/>
-          </w:tcPr>
-          <w:p>
-            <w:r>
-              <w:t>A. Lineal</w:t>
-            </w:r>
-            <w:r>
-              <w:t xml:space="preserve"> y comer</w:t>
-            </w:r>
-          </w:p>
-        </w:tc>
-        <w:tc>
-          <w:tcPr>
-            <w:tcW w:w="1104" w:type="dxa"/>
-          </w:tcPr>
-          <w:p>
-            <w:r>
-              <w:t>Comer y descansar</w:t>
-            </w:r>
-          </w:p>
-        </w:tc>
-        <w:tc>
-          <w:tcPr>
-            <w:tcW w:w="1104" w:type="dxa"/>
+        </w:tc>
+        <w:tc>
+          <w:tcPr>
+            <w:tcW w:w="1104" w:type="dxa"/>
+          </w:tcPr>
+          <w:p>
+            <w:r>
+              <w:t>Estudiar</w:t>
+            </w:r>
+          </w:p>
+        </w:tc>
+        <w:tc>
+          <w:tcPr>
+            <w:tcW w:w="1104" w:type="dxa"/>
+          </w:tcPr>
+          <w:p>
+            <w:r>
+              <w:t>Tiempo libre</w:t>
+            </w:r>
+          </w:p>
+        </w:tc>
+        <w:tc>
+          <w:tcPr>
+            <w:tcW w:w="1104" w:type="dxa"/>
+          </w:tcPr>
+          <w:p>
+            <w:r>
+              <w:t>Ver a mi novia</w:t>
+            </w:r>
+          </w:p>
+        </w:tc>
+        <w:tc>
+          <w:tcPr>
+            <w:tcW w:w="1104" w:type="dxa"/>
+          </w:tcPr>
+          <w:p>
+            <w:r>
+              <w:t>Arreglarme y salir</w:t>
+            </w:r>
+          </w:p>
+        </w:tc>
+      </w:tr>
+      <w:tr>
+        <w:tc>
+          <w:tcPr>
+            <w:tcW w:w="1103" w:type="dxa"/>
+          </w:tcPr>
+          <w:p>
+            <w:r>
+              <w:t>20:00</w:t>
+            </w:r>
+          </w:p>
+        </w:tc>
+        <w:tc>
+          <w:tcPr>
+            <w:tcW w:w="1103" w:type="dxa"/>
+          </w:tcPr>
+          <w:p>
+            <w:r>
+              <w:t>Tiempo libre</w:t>
+            </w:r>
+          </w:p>
+        </w:tc>
+        <w:tc>
+          <w:tcPr>
+            <w:tcW w:w="1103" w:type="dxa"/>
           </w:tcPr>
           <w:p>
             <w:r>
@@ -1286,154 +1810,33 @@
             </w:r>
           </w:p>
         </w:tc>
-      </w:tr>
-      <w:tr>
-        <w:tc>
-          <w:tcPr>
-            <w:tcW w:w="1103" w:type="dxa"/>
-          </w:tcPr>
-          <w:p>
-            <w:r>
-              <w:t>14:00</w:t>
-            </w:r>
-          </w:p>
-        </w:tc>
-        <w:tc>
-          <w:tcPr>
-            <w:tcW w:w="1103" w:type="dxa"/>
-          </w:tcPr>
-          <w:p>
-            <w:r>
-              <w:t>Ejercicio</w:t>
-            </w:r>
-          </w:p>
-        </w:tc>
-        <w:tc>
-          <w:tcPr>
-            <w:tcW w:w="1103" w:type="dxa"/>
-          </w:tcPr>
-          <w:p>
-            <w:r>
-              <w:t>Vestirme y comer</w:t>
-            </w:r>
-          </w:p>
-        </w:tc>
-        <w:tc>
-          <w:tcPr>
-            <w:tcW w:w="1103" w:type="dxa"/>
-          </w:tcPr>
-          <w:p>
-            <w:r>
-              <w:t>Calculo Integral</w:t>
-            </w:r>
-          </w:p>
-        </w:tc>
-        <w:tc>
-          <w:tcPr>
-            <w:tcW w:w="1104" w:type="dxa"/>
-          </w:tcPr>
-          <w:p>
-            <w:r>
-              <w:t>Estudiar</w:t>
-            </w:r>
-          </w:p>
-        </w:tc>
-        <w:tc>
-          <w:tcPr>
-            <w:tcW w:w="1104" w:type="dxa"/>
-          </w:tcPr>
-          <w:p>
-            <w:r>
-              <w:t>Calculo Integral</w:t>
-            </w:r>
-          </w:p>
-        </w:tc>
-        <w:tc>
-          <w:tcPr>
-            <w:tcW w:w="1104" w:type="dxa"/>
-          </w:tcPr>
-          <w:p>
-            <w:r>
-              <w:t>Estudio</w:t>
-            </w:r>
-          </w:p>
-        </w:tc>
-        <w:tc>
-          <w:tcPr>
-            <w:tcW w:w="1104" w:type="dxa"/>
-          </w:tcPr>
-          <w:p>
-            <w:r>
-              <w:t>Estudio</w:t>
-            </w:r>
-          </w:p>
-        </w:tc>
-      </w:tr>
-      <w:tr>
-        <w:tc>
-          <w:tcPr>
-            <w:tcW w:w="1103" w:type="dxa"/>
-          </w:tcPr>
-          <w:p>
-            <w:r>
-              <w:t>15:00</w:t>
-            </w:r>
-          </w:p>
-        </w:tc>
-        <w:tc>
-          <w:tcPr>
-            <w:tcW w:w="1103" w:type="dxa"/>
-          </w:tcPr>
-          <w:p>
-            <w:r>
-              <w:t>Dormir</w:t>
-            </w:r>
-          </w:p>
-        </w:tc>
-        <w:tc>
-          <w:tcPr>
-            <w:tcW w:w="1103" w:type="dxa"/>
-          </w:tcPr>
-          <w:p>
-            <w:r>
-              <w:t>Ir a la U</w:t>
-            </w:r>
-          </w:p>
-        </w:tc>
-        <w:tc>
-          <w:tcPr>
-            <w:tcW w:w="1103" w:type="dxa"/>
-          </w:tcPr>
-          <w:p>
-            <w:r>
-              <w:t>Calculo</w:t>
-            </w:r>
-          </w:p>
-          <w:p>
-            <w:r>
-              <w:t>Integral</w:t>
-            </w:r>
-          </w:p>
-        </w:tc>
-        <w:tc>
-          <w:tcPr>
-            <w:tcW w:w="1104" w:type="dxa"/>
-          </w:tcPr>
-          <w:p>
-            <w:proofErr w:type="gramStart"/>
-            <w:r>
-              <w:t>Repaso física</w:t>
-            </w:r>
-            <w:proofErr w:type="gramEnd"/>
-          </w:p>
-        </w:tc>
-        <w:tc>
-          <w:tcPr>
-            <w:tcW w:w="1104" w:type="dxa"/>
-          </w:tcPr>
-          <w:p>
-            <w:r>
-              <w:t>Calculo Integral</w:t>
+        <w:tc>
+          <w:tcPr>
+            <w:tcW w:w="1103" w:type="dxa"/>
+          </w:tcPr>
+          <w:p>
+            <w:r>
+              <w:t>Libre</w:t>
+            </w:r>
+          </w:p>
+        </w:tc>
+        <w:tc>
+          <w:tcPr>
+            <w:tcW w:w="1104" w:type="dxa"/>
+          </w:tcPr>
+          <w:p>
+            <w:r>
+              <w:t>Tiempo libre</w:t>
+            </w:r>
+          </w:p>
+        </w:tc>
+        <w:tc>
+          <w:tcPr>
+            <w:tcW w:w="1104" w:type="dxa"/>
+          </w:tcPr>
+          <w:p>
+            <w:r>
+              <w:t>Tiempo libre</w:t>
             </w:r>
           </w:p>
         </w:tc>
@@ -1453,242 +1856,19 @@
           </w:tcPr>
           <w:p>
             <w:r>
-              <w:t>Estudio</w:t>
-            </w:r>
-          </w:p>
-        </w:tc>
-      </w:tr>
-      <w:tr>
-        <w:tc>
-          <w:tcPr>
-            <w:tcW w:w="1103" w:type="dxa"/>
-          </w:tcPr>
-          <w:p>
-            <w:r>
-              <w:t>16:00</w:t>
-            </w:r>
-          </w:p>
-        </w:tc>
-        <w:tc>
-          <w:tcPr>
-            <w:tcW w:w="1103" w:type="dxa"/>
-          </w:tcPr>
-          <w:p>
-            <w:r>
-              <w:t>Estudiar</w:t>
-            </w:r>
-          </w:p>
-        </w:tc>
-        <w:tc>
-          <w:tcPr>
-            <w:tcW w:w="1103" w:type="dxa"/>
-          </w:tcPr>
-          <w:p>
-            <w:r>
-              <w:t>Física</w:t>
-            </w:r>
-          </w:p>
-          <w:p>
-            <w:r>
-              <w:t>Mecánica</w:t>
-            </w:r>
-          </w:p>
-        </w:tc>
-        <w:tc>
-          <w:tcPr>
-            <w:tcW w:w="1103" w:type="dxa"/>
-          </w:tcPr>
-          <w:p>
-            <w:r>
-              <w:t>Ir a casa</w:t>
-            </w:r>
-          </w:p>
-        </w:tc>
-        <w:tc>
-          <w:tcPr>
-            <w:tcW w:w="1104" w:type="dxa"/>
-          </w:tcPr>
-          <w:p>
-            <w:r>
-              <w:t>Física</w:t>
-            </w:r>
-          </w:p>
-          <w:p>
-            <w:r>
-              <w:t>Mecánica</w:t>
-            </w:r>
-          </w:p>
-        </w:tc>
-        <w:tc>
-          <w:tcPr>
-            <w:tcW w:w="1104" w:type="dxa"/>
-          </w:tcPr>
-          <w:p>
-            <w:r>
-              <w:t>Ir a casa</w:t>
-            </w:r>
-          </w:p>
-        </w:tc>
-        <w:tc>
-          <w:tcPr>
-            <w:tcW w:w="1104" w:type="dxa"/>
-          </w:tcPr>
-          <w:p>
-            <w:r>
-              <w:t>Ver a mi novia</w:t>
-            </w:r>
-          </w:p>
-        </w:tc>
-        <w:tc>
-          <w:tcPr>
-            <w:tcW w:w="1104" w:type="dxa"/>
-          </w:tcPr>
-          <w:p>
-            <w:r>
-              <w:t>Comer y reposar</w:t>
-            </w:r>
-          </w:p>
-        </w:tc>
-      </w:tr>
-      <w:tr>
-        <w:tc>
-          <w:tcPr>
-            <w:tcW w:w="1103" w:type="dxa"/>
-          </w:tcPr>
-          <w:p>
-            <w:r>
-              <w:t>17:00</w:t>
-            </w:r>
-          </w:p>
-        </w:tc>
-        <w:tc>
-          <w:tcPr>
-            <w:tcW w:w="1103" w:type="dxa"/>
-          </w:tcPr>
-          <w:p>
-            <w:r>
-              <w:t>Comer y reposar</w:t>
-            </w:r>
-          </w:p>
-        </w:tc>
-        <w:tc>
-          <w:tcPr>
-            <w:tcW w:w="1103" w:type="dxa"/>
-          </w:tcPr>
-          <w:p>
-            <w:r>
-              <w:t>Física</w:t>
-            </w:r>
-          </w:p>
-          <w:p>
-            <w:r>
-              <w:t>Mecánica</w:t>
-            </w:r>
-          </w:p>
-        </w:tc>
-        <w:tc>
-          <w:tcPr>
-            <w:tcW w:w="1103" w:type="dxa"/>
-          </w:tcPr>
-          <w:p>
-            <w:r>
-              <w:t>Comer y reposar</w:t>
-            </w:r>
-          </w:p>
-        </w:tc>
-        <w:tc>
-          <w:tcPr>
-            <w:tcW w:w="1104" w:type="dxa"/>
-          </w:tcPr>
-          <w:p>
-            <w:r>
-              <w:t>Física</w:t>
-            </w:r>
-          </w:p>
-          <w:p>
-            <w:r>
-              <w:t>Mecánica</w:t>
-            </w:r>
-          </w:p>
-        </w:tc>
-        <w:tc>
-          <w:tcPr>
-            <w:tcW w:w="1104" w:type="dxa"/>
-          </w:tcPr>
-          <w:p>
-            <w:r>
-              <w:t>Comer y reposar</w:t>
-            </w:r>
-          </w:p>
-        </w:tc>
-        <w:tc>
-          <w:tcPr>
-            <w:tcW w:w="1104" w:type="dxa"/>
-          </w:tcPr>
-          <w:p>
-            <w:r>
-              <w:t>Ver a mi novia</w:t>
-            </w:r>
-            <w:r>
-              <w:t xml:space="preserve"> y comer</w:t>
-            </w:r>
-          </w:p>
-        </w:tc>
-        <w:tc>
-          <w:tcPr>
-            <w:tcW w:w="1104" w:type="dxa"/>
-          </w:tcPr>
-          <w:p>
-            <w:r>
-              <w:t>Estudio</w:t>
-            </w:r>
-            <w:r>
-              <w:t xml:space="preserve"> </w:t>
-            </w:r>
-          </w:p>
-        </w:tc>
-      </w:tr>
-      <w:tr>
-        <w:tc>
-          <w:tcPr>
-            <w:tcW w:w="1103" w:type="dxa"/>
-          </w:tcPr>
-          <w:p>
-            <w:r>
-              <w:t>18:00</w:t>
-            </w:r>
-          </w:p>
-        </w:tc>
-        <w:tc>
-          <w:tcPr>
-            <w:tcW w:w="1103" w:type="dxa"/>
-          </w:tcPr>
-          <w:p>
-            <w:r>
-              <w:t>Estudiar</w:t>
-            </w:r>
-          </w:p>
-        </w:tc>
-        <w:tc>
-          <w:tcPr>
-            <w:tcW w:w="1103" w:type="dxa"/>
-          </w:tcPr>
-          <w:p>
-            <w:proofErr w:type="spellStart"/>
-            <w:r>
-              <w:t>Lab</w:t>
-            </w:r>
-            <w:proofErr w:type="spellEnd"/>
-            <w:r>
-              <w:t xml:space="preserve"> </w:t>
-            </w:r>
-            <w:proofErr w:type="spellStart"/>
-            <w:r>
-              <w:t>Info</w:t>
-            </w:r>
-            <w:proofErr w:type="spellEnd"/>
-            <w:r>
-              <w:t xml:space="preserve"> II</w:t>
+              <w:t>Tiempo con amigos</w:t>
+            </w:r>
+          </w:p>
+        </w:tc>
+      </w:tr>
+      <w:tr>
+        <w:tc>
+          <w:tcPr>
+            <w:tcW w:w="1103" w:type="dxa"/>
+          </w:tcPr>
+          <w:p>
+            <w:r>
+              <w:t>21:00</w:t>
             </w:r>
           </w:p>
         </w:tc>
@@ -1704,263 +1884,11 @@
         </w:tc>
         <w:tc>
           <w:tcPr>
-            <w:tcW w:w="1104" w:type="dxa"/>
-          </w:tcPr>
-          <w:p>
-            <w:r>
-              <w:t>Comer y reposar</w:t>
-            </w:r>
-          </w:p>
-        </w:tc>
-        <w:tc>
-          <w:tcPr>
-            <w:tcW w:w="1104" w:type="dxa"/>
+            <w:tcW w:w="1103" w:type="dxa"/>
           </w:tcPr>
           <w:p>
             <w:r>
               <w:t>Tiempo libre</w:t>
-            </w:r>
-          </w:p>
-        </w:tc>
-        <w:tc>
-          <w:tcPr>
-            <w:tcW w:w="1104" w:type="dxa"/>
-          </w:tcPr>
-          <w:p>
-            <w:r>
-              <w:t>Ver a mi novia</w:t>
-            </w:r>
-          </w:p>
-        </w:tc>
-        <w:tc>
-          <w:tcPr>
-            <w:tcW w:w="1104" w:type="dxa"/>
-          </w:tcPr>
-          <w:p>
-            <w:r>
-              <w:t>Estudio</w:t>
-            </w:r>
-          </w:p>
-        </w:tc>
-      </w:tr>
-      <w:tr>
-        <w:tc>
-          <w:tcPr>
-            <w:tcW w:w="1103" w:type="dxa"/>
-          </w:tcPr>
-          <w:p>
-            <w:r>
-              <w:t>19:00</w:t>
-            </w:r>
-          </w:p>
-        </w:tc>
-        <w:tc>
-          <w:tcPr>
-            <w:tcW w:w="1103" w:type="dxa"/>
-          </w:tcPr>
-          <w:p>
-            <w:r>
-              <w:t>Estudiar</w:t>
-            </w:r>
-          </w:p>
-        </w:tc>
-        <w:tc>
-          <w:tcPr>
-            <w:tcW w:w="1103" w:type="dxa"/>
-          </w:tcPr>
-          <w:p>
-            <w:proofErr w:type="spellStart"/>
-            <w:r>
-              <w:t>Lab</w:t>
-            </w:r>
-            <w:proofErr w:type="spellEnd"/>
-            <w:r>
-              <w:t xml:space="preserve"> </w:t>
-            </w:r>
-            <w:proofErr w:type="spellStart"/>
-            <w:r>
-              <w:t>Info</w:t>
-            </w:r>
-            <w:proofErr w:type="spellEnd"/>
-            <w:r>
-              <w:t xml:space="preserve"> II</w:t>
-            </w:r>
-          </w:p>
-        </w:tc>
-        <w:tc>
-          <w:tcPr>
-            <w:tcW w:w="1103" w:type="dxa"/>
-          </w:tcPr>
-          <w:p>
-            <w:r>
-              <w:t>Tiempo</w:t>
-            </w:r>
-          </w:p>
-        </w:tc>
-        <w:tc>
-          <w:tcPr>
-            <w:tcW w:w="1104" w:type="dxa"/>
-          </w:tcPr>
-          <w:p>
-            <w:r>
-              <w:t>Estudiar</w:t>
-            </w:r>
-          </w:p>
-        </w:tc>
-        <w:tc>
-          <w:tcPr>
-            <w:tcW w:w="1104" w:type="dxa"/>
-          </w:tcPr>
-          <w:p>
-            <w:r>
-              <w:t>Tiempo libre</w:t>
-            </w:r>
-          </w:p>
-        </w:tc>
-        <w:tc>
-          <w:tcPr>
-            <w:tcW w:w="1104" w:type="dxa"/>
-          </w:tcPr>
-          <w:p>
-            <w:r>
-              <w:t>Ver a mi novia</w:t>
-            </w:r>
-          </w:p>
-        </w:tc>
-        <w:tc>
-          <w:tcPr>
-            <w:tcW w:w="1104" w:type="dxa"/>
-          </w:tcPr>
-          <w:p>
-            <w:r>
-              <w:t>Arreglarme y salir</w:t>
-            </w:r>
-          </w:p>
-        </w:tc>
-      </w:tr>
-      <w:tr>
-        <w:tc>
-          <w:tcPr>
-            <w:tcW w:w="1103" w:type="dxa"/>
-          </w:tcPr>
-          <w:p>
-            <w:r>
-              <w:t>20:00</w:t>
-            </w:r>
-          </w:p>
-        </w:tc>
-        <w:tc>
-          <w:tcPr>
-            <w:tcW w:w="1103" w:type="dxa"/>
-          </w:tcPr>
-          <w:p>
-            <w:r>
-              <w:t>Tiempo libre</w:t>
-            </w:r>
-          </w:p>
-        </w:tc>
-        <w:tc>
-          <w:tcPr>
-            <w:tcW w:w="1103" w:type="dxa"/>
-          </w:tcPr>
-          <w:p>
-            <w:proofErr w:type="spellStart"/>
-            <w:r>
-              <w:t>Lab</w:t>
-            </w:r>
-            <w:proofErr w:type="spellEnd"/>
-            <w:r>
-              <w:t xml:space="preserve"> </w:t>
-            </w:r>
-            <w:proofErr w:type="spellStart"/>
-            <w:r>
-              <w:t>Info</w:t>
-            </w:r>
-            <w:proofErr w:type="spellEnd"/>
-            <w:r>
-              <w:t xml:space="preserve"> II</w:t>
-            </w:r>
-          </w:p>
-        </w:tc>
-        <w:tc>
-          <w:tcPr>
-            <w:tcW w:w="1103" w:type="dxa"/>
-          </w:tcPr>
-          <w:p>
-            <w:r>
-              <w:t>Libre</w:t>
-            </w:r>
-          </w:p>
-        </w:tc>
-        <w:tc>
-          <w:tcPr>
-            <w:tcW w:w="1104" w:type="dxa"/>
-          </w:tcPr>
-          <w:p>
-            <w:r>
-              <w:t>Tiempo libre</w:t>
-            </w:r>
-          </w:p>
-        </w:tc>
-        <w:tc>
-          <w:tcPr>
-            <w:tcW w:w="1104" w:type="dxa"/>
-          </w:tcPr>
-          <w:p>
-            <w:r>
-              <w:t>Tiempo libre</w:t>
-            </w:r>
-          </w:p>
-        </w:tc>
-        <w:tc>
-          <w:tcPr>
-            <w:tcW w:w="1104" w:type="dxa"/>
-          </w:tcPr>
-          <w:p>
-            <w:r>
-              <w:t>Ver a mi novia</w:t>
-            </w:r>
-          </w:p>
-        </w:tc>
-        <w:tc>
-          <w:tcPr>
-            <w:tcW w:w="1104" w:type="dxa"/>
-          </w:tcPr>
-          <w:p>
-            <w:r>
-              <w:t>Tiempo con amigos</w:t>
-            </w:r>
-          </w:p>
-        </w:tc>
-      </w:tr>
-      <w:tr>
-        <w:tc>
-          <w:tcPr>
-            <w:tcW w:w="1103" w:type="dxa"/>
-          </w:tcPr>
-          <w:p>
-            <w:r>
-              <w:t>21:00</w:t>
-            </w:r>
-          </w:p>
-        </w:tc>
-        <w:tc>
-          <w:tcPr>
-            <w:tcW w:w="1103" w:type="dxa"/>
-          </w:tcPr>
-          <w:p>
-            <w:r>
-              <w:t>Tiempo libre</w:t>
-            </w:r>
-          </w:p>
-        </w:tc>
-        <w:tc>
-          <w:tcPr>
-            <w:tcW w:w="1103" w:type="dxa"/>
-          </w:tcPr>
-          <w:p>
-            <w:r>
-              <w:t>Ir a casa</w:t>
             </w:r>
           </w:p>
         </w:tc>
@@ -2972,13 +2900,8 @@
             <w:tcW w:w="1103" w:type="dxa"/>
           </w:tcPr>
           <w:p>
-            <w:proofErr w:type="spellStart"/>
-            <w:r>
-              <w:t>Info</w:t>
-            </w:r>
-            <w:proofErr w:type="spellEnd"/>
-            <w:r>
-              <w:t xml:space="preserve"> II</w:t>
+            <w:r>
+              <w:t>Info II</w:t>
             </w:r>
           </w:p>
         </w:tc>
@@ -2997,13 +2920,8 @@
             <w:tcW w:w="1104" w:type="dxa"/>
           </w:tcPr>
           <w:p>
-            <w:proofErr w:type="spellStart"/>
-            <w:r>
-              <w:t>Info</w:t>
-            </w:r>
-            <w:proofErr w:type="spellEnd"/>
-            <w:r>
-              <w:t xml:space="preserve"> II</w:t>
+            <w:r>
+              <w:t>Info II</w:t>
             </w:r>
           </w:p>
         </w:tc>
@@ -3064,13 +2982,8 @@
             <w:tcW w:w="1103" w:type="dxa"/>
           </w:tcPr>
           <w:p>
-            <w:proofErr w:type="spellStart"/>
-            <w:r>
-              <w:t>Info</w:t>
-            </w:r>
-            <w:proofErr w:type="spellEnd"/>
-            <w:r>
-              <w:t xml:space="preserve"> II</w:t>
+            <w:r>
+              <w:t>Info II</w:t>
             </w:r>
           </w:p>
         </w:tc>
@@ -3089,13 +3002,8 @@
             <w:tcW w:w="1104" w:type="dxa"/>
           </w:tcPr>
           <w:p>
-            <w:proofErr w:type="spellStart"/>
-            <w:r>
-              <w:t>Info</w:t>
-            </w:r>
-            <w:proofErr w:type="spellEnd"/>
-            <w:r>
-              <w:t xml:space="preserve"> II</w:t>
+            <w:r>
+              <w:t>Info II</w:t>
             </w:r>
           </w:p>
         </w:tc>
@@ -3402,11 +3310,9 @@
             <w:tcW w:w="1103" w:type="dxa"/>
           </w:tcPr>
           <w:p>
-            <w:proofErr w:type="gramStart"/>
             <w:r>
               <w:t>Repaso física</w:t>
             </w:r>
-            <w:proofErr w:type="gramEnd"/>
           </w:p>
         </w:tc>
         <w:tc>
@@ -3598,11 +3504,9 @@
             <w:tcW w:w="1104" w:type="dxa"/>
           </w:tcPr>
           <w:p>
-            <w:proofErr w:type="gramStart"/>
             <w:r>
               <w:t>Repaso física</w:t>
             </w:r>
-            <w:proofErr w:type="gramEnd"/>
           </w:p>
         </w:tc>
         <w:tc>
@@ -3846,21 +3750,8 @@
             <w:tcW w:w="1103" w:type="dxa"/>
           </w:tcPr>
           <w:p>
-            <w:proofErr w:type="spellStart"/>
-            <w:r>
-              <w:t>Lab</w:t>
-            </w:r>
-            <w:proofErr w:type="spellEnd"/>
-            <w:r>
-              <w:t xml:space="preserve"> </w:t>
-            </w:r>
-            <w:proofErr w:type="spellStart"/>
-            <w:r>
-              <w:t>Info</w:t>
-            </w:r>
-            <w:proofErr w:type="spellEnd"/>
-            <w:r>
-              <w:t xml:space="preserve"> II</w:t>
+            <w:r>
+              <w:t>Lab Info II</w:t>
             </w:r>
           </w:p>
         </w:tc>
@@ -3941,21 +3832,8 @@
             <w:tcW w:w="1103" w:type="dxa"/>
           </w:tcPr>
           <w:p>
-            <w:proofErr w:type="spellStart"/>
-            <w:r>
-              <w:t>Lab</w:t>
-            </w:r>
-            <w:proofErr w:type="spellEnd"/>
-            <w:r>
-              <w:t xml:space="preserve"> </w:t>
-            </w:r>
-            <w:proofErr w:type="spellStart"/>
-            <w:r>
-              <w:t>Info</w:t>
-            </w:r>
-            <w:proofErr w:type="spellEnd"/>
-            <w:r>
-              <w:t xml:space="preserve"> II</w:t>
+            <w:r>
+              <w:t>Lab Info II</w:t>
             </w:r>
           </w:p>
         </w:tc>
@@ -4036,21 +3914,8 @@
             <w:tcW w:w="1103" w:type="dxa"/>
           </w:tcPr>
           <w:p>
-            <w:proofErr w:type="spellStart"/>
-            <w:r>
-              <w:t>Lab</w:t>
-            </w:r>
-            <w:proofErr w:type="spellEnd"/>
-            <w:r>
-              <w:t xml:space="preserve"> </w:t>
-            </w:r>
-            <w:proofErr w:type="spellStart"/>
-            <w:r>
-              <w:t>Info</w:t>
-            </w:r>
-            <w:proofErr w:type="spellEnd"/>
-            <w:r>
-              <w:t xml:space="preserve"> II</w:t>
+            <w:r>
+              <w:t>Lab Info II</w:t>
             </w:r>
           </w:p>
         </w:tc>
@@ -5144,13 +5009,8 @@
             <w:tcW w:w="1103" w:type="dxa"/>
           </w:tcPr>
           <w:p>
-            <w:proofErr w:type="spellStart"/>
-            <w:r>
-              <w:t>Info</w:t>
-            </w:r>
-            <w:proofErr w:type="spellEnd"/>
-            <w:r>
-              <w:t xml:space="preserve"> II</w:t>
+            <w:r>
+              <w:t>Info II</w:t>
             </w:r>
           </w:p>
         </w:tc>
@@ -5169,13 +5029,8 @@
             <w:tcW w:w="1104" w:type="dxa"/>
           </w:tcPr>
           <w:p>
-            <w:proofErr w:type="spellStart"/>
-            <w:r>
-              <w:t>Info</w:t>
-            </w:r>
-            <w:proofErr w:type="spellEnd"/>
-            <w:r>
-              <w:t xml:space="preserve"> II</w:t>
+            <w:r>
+              <w:t>Info II</w:t>
             </w:r>
           </w:p>
         </w:tc>
@@ -5236,13 +5091,8 @@
             <w:tcW w:w="1103" w:type="dxa"/>
           </w:tcPr>
           <w:p>
-            <w:proofErr w:type="spellStart"/>
-            <w:r>
-              <w:t>Info</w:t>
-            </w:r>
-            <w:proofErr w:type="spellEnd"/>
-            <w:r>
-              <w:t xml:space="preserve"> II</w:t>
+            <w:r>
+              <w:t>Info II</w:t>
             </w:r>
           </w:p>
         </w:tc>
@@ -5261,13 +5111,8 @@
             <w:tcW w:w="1104" w:type="dxa"/>
           </w:tcPr>
           <w:p>
-            <w:proofErr w:type="spellStart"/>
-            <w:r>
-              <w:t>Info</w:t>
-            </w:r>
-            <w:proofErr w:type="spellEnd"/>
-            <w:r>
-              <w:t xml:space="preserve"> II</w:t>
+            <w:r>
+              <w:t>Info II</w:t>
             </w:r>
           </w:p>
         </w:tc>
@@ -5574,11 +5419,9 @@
             <w:tcW w:w="1103" w:type="dxa"/>
           </w:tcPr>
           <w:p>
-            <w:proofErr w:type="gramStart"/>
             <w:r>
               <w:t>Repaso física</w:t>
             </w:r>
-            <w:proofErr w:type="gramEnd"/>
           </w:p>
         </w:tc>
         <w:tc>
@@ -5770,11 +5613,9 @@
             <w:tcW w:w="1104" w:type="dxa"/>
           </w:tcPr>
           <w:p>
-            <w:proofErr w:type="gramStart"/>
             <w:r>
               <w:t>Repaso física</w:t>
             </w:r>
-            <w:proofErr w:type="gramEnd"/>
           </w:p>
         </w:tc>
         <w:tc>
@@ -6018,21 +5859,8 @@
             <w:tcW w:w="1103" w:type="dxa"/>
           </w:tcPr>
           <w:p>
-            <w:proofErr w:type="spellStart"/>
-            <w:r>
-              <w:t>Lab</w:t>
-            </w:r>
-            <w:proofErr w:type="spellEnd"/>
-            <w:r>
-              <w:t xml:space="preserve"> </w:t>
-            </w:r>
-            <w:proofErr w:type="spellStart"/>
-            <w:r>
-              <w:t>Info</w:t>
-            </w:r>
-            <w:proofErr w:type="spellEnd"/>
-            <w:r>
-              <w:t xml:space="preserve"> II</w:t>
+            <w:r>
+              <w:t>Lab Info II</w:t>
             </w:r>
           </w:p>
         </w:tc>
@@ -6113,21 +5941,8 @@
             <w:tcW w:w="1103" w:type="dxa"/>
           </w:tcPr>
           <w:p>
-            <w:proofErr w:type="spellStart"/>
-            <w:r>
-              <w:t>Lab</w:t>
-            </w:r>
-            <w:proofErr w:type="spellEnd"/>
-            <w:r>
-              <w:t xml:space="preserve"> </w:t>
-            </w:r>
-            <w:proofErr w:type="spellStart"/>
-            <w:r>
-              <w:t>Info</w:t>
-            </w:r>
-            <w:proofErr w:type="spellEnd"/>
-            <w:r>
-              <w:t xml:space="preserve"> II</w:t>
+            <w:r>
+              <w:t>Lab Info II</w:t>
             </w:r>
           </w:p>
         </w:tc>
@@ -6208,21 +6023,8 @@
             <w:tcW w:w="1103" w:type="dxa"/>
           </w:tcPr>
           <w:p>
-            <w:proofErr w:type="spellStart"/>
-            <w:r>
-              <w:t>Lab</w:t>
-            </w:r>
-            <w:proofErr w:type="spellEnd"/>
-            <w:r>
-              <w:t xml:space="preserve"> </w:t>
-            </w:r>
-            <w:proofErr w:type="spellStart"/>
-            <w:r>
-              <w:t>Info</w:t>
-            </w:r>
-            <w:proofErr w:type="spellEnd"/>
-            <w:r>
-              <w:t xml:space="preserve"> II</w:t>
+            <w:r>
+              <w:t>Lab Info II</w:t>
             </w:r>
           </w:p>
         </w:tc>
@@ -7313,13 +7115,8 @@
             <w:tcW w:w="1103" w:type="dxa"/>
           </w:tcPr>
           <w:p>
-            <w:proofErr w:type="spellStart"/>
-            <w:r>
-              <w:t>Info</w:t>
-            </w:r>
-            <w:proofErr w:type="spellEnd"/>
-            <w:r>
-              <w:t xml:space="preserve"> II</w:t>
+            <w:r>
+              <w:t>Info II</w:t>
             </w:r>
           </w:p>
         </w:tc>
@@ -7338,13 +7135,8 @@
             <w:tcW w:w="1104" w:type="dxa"/>
           </w:tcPr>
           <w:p>
-            <w:proofErr w:type="spellStart"/>
-            <w:r>
-              <w:t>Info</w:t>
-            </w:r>
-            <w:proofErr w:type="spellEnd"/>
-            <w:r>
-              <w:t xml:space="preserve"> II</w:t>
+            <w:r>
+              <w:t>Info II</w:t>
             </w:r>
           </w:p>
         </w:tc>
@@ -7405,13 +7197,8 @@
             <w:tcW w:w="1103" w:type="dxa"/>
           </w:tcPr>
           <w:p>
-            <w:proofErr w:type="spellStart"/>
-            <w:r>
-              <w:t>Info</w:t>
-            </w:r>
-            <w:proofErr w:type="spellEnd"/>
-            <w:r>
-              <w:t xml:space="preserve"> II</w:t>
+            <w:r>
+              <w:t>Info II</w:t>
             </w:r>
           </w:p>
         </w:tc>
@@ -7430,13 +7217,8 @@
             <w:tcW w:w="1104" w:type="dxa"/>
           </w:tcPr>
           <w:p>
-            <w:proofErr w:type="spellStart"/>
-            <w:r>
-              <w:t>Info</w:t>
-            </w:r>
-            <w:proofErr w:type="spellEnd"/>
-            <w:r>
-              <w:t xml:space="preserve"> II</w:t>
+            <w:r>
+              <w:t>Info II</w:t>
             </w:r>
           </w:p>
         </w:tc>
@@ -7743,11 +7525,9 @@
             <w:tcW w:w="1103" w:type="dxa"/>
           </w:tcPr>
           <w:p>
-            <w:proofErr w:type="gramStart"/>
             <w:r>
               <w:t>Repaso física</w:t>
             </w:r>
-            <w:proofErr w:type="gramEnd"/>
           </w:p>
         </w:tc>
         <w:tc>
@@ -7939,11 +7719,9 @@
             <w:tcW w:w="1104" w:type="dxa"/>
           </w:tcPr>
           <w:p>
-            <w:proofErr w:type="gramStart"/>
             <w:r>
               <w:t>Repaso física</w:t>
             </w:r>
-            <w:proofErr w:type="gramEnd"/>
           </w:p>
         </w:tc>
         <w:tc>
@@ -8187,21 +7965,8 @@
             <w:tcW w:w="1103" w:type="dxa"/>
           </w:tcPr>
           <w:p>
-            <w:proofErr w:type="spellStart"/>
-            <w:r>
-              <w:t>Lab</w:t>
-            </w:r>
-            <w:proofErr w:type="spellEnd"/>
-            <w:r>
-              <w:t xml:space="preserve"> </w:t>
-            </w:r>
-            <w:proofErr w:type="spellStart"/>
-            <w:r>
-              <w:t>Info</w:t>
-            </w:r>
-            <w:proofErr w:type="spellEnd"/>
-            <w:r>
-              <w:t xml:space="preserve"> II</w:t>
+            <w:r>
+              <w:t>Lab Info II</w:t>
             </w:r>
           </w:p>
         </w:tc>
@@ -8282,21 +8047,8 @@
             <w:tcW w:w="1103" w:type="dxa"/>
           </w:tcPr>
           <w:p>
-            <w:proofErr w:type="spellStart"/>
-            <w:r>
-              <w:t>Lab</w:t>
-            </w:r>
-            <w:proofErr w:type="spellEnd"/>
-            <w:r>
-              <w:t xml:space="preserve"> </w:t>
-            </w:r>
-            <w:proofErr w:type="spellStart"/>
-            <w:r>
-              <w:t>Info</w:t>
-            </w:r>
-            <w:proofErr w:type="spellEnd"/>
-            <w:r>
-              <w:t xml:space="preserve"> II</w:t>
+            <w:r>
+              <w:t>Lab Info II</w:t>
             </w:r>
           </w:p>
         </w:tc>
@@ -8377,21 +8129,8 @@
             <w:tcW w:w="1103" w:type="dxa"/>
           </w:tcPr>
           <w:p>
-            <w:proofErr w:type="spellStart"/>
-            <w:r>
-              <w:t>Lab</w:t>
-            </w:r>
-            <w:proofErr w:type="spellEnd"/>
-            <w:r>
-              <w:t xml:space="preserve"> </w:t>
-            </w:r>
-            <w:proofErr w:type="spellStart"/>
-            <w:r>
-              <w:t>Info</w:t>
-            </w:r>
-            <w:proofErr w:type="spellEnd"/>
-            <w:r>
-              <w:t xml:space="preserve"> II</w:t>
+            <w:r>
+              <w:t>Lab Info II</w:t>
             </w:r>
           </w:p>
         </w:tc>

</xml_diff>